<commit_message>
update the verify by mail and now it works and added some doc
</commit_message>
<xml_diff>
--- a/last doc.docx
+++ b/last doc.docx
@@ -812,7 +812,7 @@
         </w:rPr>
       </w:pPr>
     </w:p>
-    <w:bookmarkStart w:id="1" w:name="_Toc170628979" w:displacedByCustomXml="next"/>
+    <w:bookmarkStart w:id="1" w:name="_Toc170767311" w:displacedByCustomXml="next"/>
     <w:bookmarkStart w:id="2" w:name="_Toc158829844" w:displacedByCustomXml="next"/>
     <w:sdt>
       <w:sdtPr>
@@ -916,7 +916,7 @@
             </w:rPr>
             <w:fldChar w:fldCharType="separate"/>
           </w:r>
-          <w:hyperlink w:anchor="_Toc170628979" w:history="1">
+          <w:hyperlink w:anchor="_Toc170767311" w:history="1">
             <w:r>
               <w:rPr>
                 <w:rStyle w:val="Hyperlink"/>
@@ -946,7 +946,7 @@
                 <w:noProof/>
                 <w:webHidden/>
               </w:rPr>
-              <w:instrText xml:space="preserve"> PAGEREF _Toc170628979 \h </w:instrText>
+              <w:instrText xml:space="preserve"> PAGEREF _Toc170767311 \h </w:instrText>
             </w:r>
             <w:r>
               <w:rPr>
@@ -991,7 +991,7 @@
               <w:lang w:val="en-GB" w:eastAsia="en-GB"/>
             </w:rPr>
           </w:pPr>
-          <w:hyperlink w:anchor="_Toc170628980" w:history="1">
+          <w:hyperlink w:anchor="_Toc170767312" w:history="1">
             <w:r>
               <w:rPr>
                 <w:rStyle w:val="Hyperlink"/>
@@ -1019,7 +1019,7 @@
                 <w:noProof/>
                 <w:webHidden/>
               </w:rPr>
-              <w:instrText xml:space="preserve"> PAGEREF _Toc170628980 \h </w:instrText>
+              <w:instrText xml:space="preserve"> PAGEREF _Toc170767312 \h </w:instrText>
             </w:r>
             <w:r>
               <w:rPr>
@@ -1066,12 +1066,11 @@
               <w14:ligatures w14:val="standardContextual"/>
             </w:rPr>
           </w:pPr>
-          <w:hyperlink w:anchor="_Toc170628981" w:history="1">
+          <w:hyperlink w:anchor="_Toc170767313" w:history="1">
             <w:r>
               <w:rPr>
                 <w:rStyle w:val="Hyperlink"/>
                 <w:noProof/>
-                <w:color w:val="034990" w:themeColor="hyperlink" w:themeShade="BF"/>
               </w:rPr>
               <w:t>1.1</w:t>
             </w:r>
@@ -1081,7 +1080,6 @@
                 <w:b/>
                 <w:bCs/>
                 <w:noProof/>
-                <w:color w:val="034990" w:themeColor="hyperlink" w:themeShade="BF"/>
               </w:rPr>
               <w:t xml:space="preserve"> </w:t>
             </w:r>
@@ -1089,7 +1087,6 @@
               <w:rPr>
                 <w:rStyle w:val="Hyperlink"/>
                 <w:noProof/>
-                <w:color w:val="034990" w:themeColor="hyperlink" w:themeShade="BF"/>
               </w:rPr>
               <w:t>Motivation</w:t>
             </w:r>
@@ -1099,7 +1096,6 @@
                 <w:b/>
                 <w:bCs/>
                 <w:noProof/>
-                <w:color w:val="034990" w:themeColor="hyperlink" w:themeShade="BF"/>
               </w:rPr>
               <w:t>:</w:t>
             </w:r>
@@ -1122,7 +1118,7 @@
                 <w:noProof/>
                 <w:webHidden/>
               </w:rPr>
-              <w:instrText xml:space="preserve"> PAGEREF _Toc170628981 \h </w:instrText>
+              <w:instrText xml:space="preserve"> PAGEREF _Toc170767313 \h </w:instrText>
             </w:r>
             <w:r>
               <w:rPr>
@@ -1169,12 +1165,11 @@
               <w14:ligatures w14:val="standardContextual"/>
             </w:rPr>
           </w:pPr>
-          <w:hyperlink w:anchor="_Toc170628982" w:history="1">
+          <w:hyperlink w:anchor="_Toc170767314" w:history="1">
             <w:r>
               <w:rPr>
                 <w:rStyle w:val="Hyperlink"/>
                 <w:noProof/>
-                <w:color w:val="023160" w:themeColor="hyperlink" w:themeShade="80"/>
                 <w:lang w:val="en-GB"/>
               </w:rPr>
               <w:t>1.2 Problem Definition:</w:t>
@@ -1198,7 +1193,7 @@
                 <w:noProof/>
                 <w:webHidden/>
               </w:rPr>
-              <w:instrText xml:space="preserve"> PAGEREF _Toc170628982 \h </w:instrText>
+              <w:instrText xml:space="preserve"> PAGEREF _Toc170767314 \h </w:instrText>
             </w:r>
             <w:r>
               <w:rPr>
@@ -1245,12 +1240,11 @@
               <w14:ligatures w14:val="standardContextual"/>
             </w:rPr>
           </w:pPr>
-          <w:hyperlink w:anchor="_Toc170628983" w:history="1">
+          <w:hyperlink w:anchor="_Toc170767315" w:history="1">
             <w:r>
               <w:rPr>
                 <w:rStyle w:val="Hyperlink"/>
                 <w:noProof/>
-                <w:color w:val="023160" w:themeColor="hyperlink" w:themeShade="80"/>
                 <w:lang w:val="en-GB"/>
               </w:rPr>
               <w:t xml:space="preserve">1.3 </w:t>
@@ -1259,7 +1253,6 @@
               <w:rPr>
                 <w:rStyle w:val="Hyperlink"/>
                 <w:noProof/>
-                <w:color w:val="023160" w:themeColor="hyperlink" w:themeShade="80"/>
               </w:rPr>
               <w:t>Project Objective (Suggested Solution)</w:t>
             </w:r>
@@ -1267,7 +1260,6 @@
               <w:rPr>
                 <w:rStyle w:val="Hyperlink"/>
                 <w:noProof/>
-                <w:color w:val="023160" w:themeColor="hyperlink" w:themeShade="80"/>
                 <w:lang w:val="en-GB"/>
               </w:rPr>
               <w:t>:</w:t>
@@ -1291,7 +1283,7 @@
                 <w:noProof/>
                 <w:webHidden/>
               </w:rPr>
-              <w:instrText xml:space="preserve"> PAGEREF _Toc170628983 \h </w:instrText>
+              <w:instrText xml:space="preserve"> PAGEREF _Toc170767315 \h </w:instrText>
             </w:r>
             <w:r>
               <w:rPr>
@@ -1338,11 +1330,12 @@
               <w14:ligatures w14:val="standardContextual"/>
             </w:rPr>
           </w:pPr>
-          <w:hyperlink w:anchor="_Toc170628984" w:history="1">
+          <w:hyperlink w:anchor="_Toc170767316" w:history="1">
             <w:r>
               <w:rPr>
                 <w:rStyle w:val="Hyperlink"/>
                 <w:noProof/>
+                <w:color w:val="023160" w:themeColor="hyperlink" w:themeShade="80"/>
               </w:rPr>
               <w:t>1.4 Gantt chart of project time plan</w:t>
             </w:r>
@@ -1365,7 +1358,7 @@
                 <w:noProof/>
                 <w:webHidden/>
               </w:rPr>
-              <w:instrText xml:space="preserve"> PAGEREF _Toc170628984 \h </w:instrText>
+              <w:instrText xml:space="preserve"> PAGEREF _Toc170767316 \h </w:instrText>
             </w:r>
             <w:r>
               <w:rPr>
@@ -1412,11 +1405,12 @@
               <w14:ligatures w14:val="standardContextual"/>
             </w:rPr>
           </w:pPr>
-          <w:hyperlink w:anchor="_Toc170628985" w:history="1">
+          <w:hyperlink w:anchor="_Toc170767317" w:history="1">
             <w:r>
               <w:rPr>
                 <w:rStyle w:val="Hyperlink"/>
                 <w:noProof/>
+                <w:color w:val="023160" w:themeColor="hyperlink" w:themeShade="80"/>
               </w:rPr>
               <w:t>1.5 Project development methodology</w:t>
             </w:r>
@@ -1439,7 +1433,7 @@
                 <w:noProof/>
                 <w:webHidden/>
               </w:rPr>
-              <w:instrText xml:space="preserve"> PAGEREF _Toc170628985 \h </w:instrText>
+              <w:instrText xml:space="preserve"> PAGEREF _Toc170767317 \h </w:instrText>
             </w:r>
             <w:r>
               <w:rPr>
@@ -1486,11 +1480,12 @@
               <w14:ligatures w14:val="standardContextual"/>
             </w:rPr>
           </w:pPr>
-          <w:hyperlink w:anchor="_Toc170628986" w:history="1">
+          <w:hyperlink w:anchor="_Toc170767318" w:history="1">
             <w:r>
               <w:rPr>
                 <w:rStyle w:val="Hyperlink"/>
                 <w:noProof/>
+                <w:color w:val="023160" w:themeColor="hyperlink" w:themeShade="80"/>
               </w:rPr>
               <w:t>1.6 The used tools in the project (SW and HW):</w:t>
             </w:r>
@@ -1513,7 +1508,7 @@
                 <w:noProof/>
                 <w:webHidden/>
               </w:rPr>
-              <w:instrText xml:space="preserve"> PAGEREF _Toc170628986 \h </w:instrText>
+              <w:instrText xml:space="preserve"> PAGEREF _Toc170767318 \h </w:instrText>
             </w:r>
             <w:r>
               <w:rPr>
@@ -1560,11 +1555,12 @@
               <w14:ligatures w14:val="standardContextual"/>
             </w:rPr>
           </w:pPr>
-          <w:hyperlink w:anchor="_Toc170628987" w:history="1">
+          <w:hyperlink w:anchor="_Toc170767319" w:history="1">
             <w:r>
               <w:rPr>
                 <w:rStyle w:val="Hyperlink"/>
                 <w:noProof/>
+                <w:color w:val="023160" w:themeColor="hyperlink" w:themeShade="80"/>
               </w:rPr>
               <w:t>1.7 Report Organization (summary of the rest of the report)</w:t>
             </w:r>
@@ -1572,6 +1568,7 @@
               <w:rPr>
                 <w:rStyle w:val="Hyperlink"/>
                 <w:noProof/>
+                <w:color w:val="023160" w:themeColor="hyperlink" w:themeShade="80"/>
                 <w:lang w:val="en-GB"/>
               </w:rPr>
               <w:t>:</w:t>
@@ -1595,7 +1592,7 @@
                 <w:noProof/>
                 <w:webHidden/>
               </w:rPr>
-              <w:instrText xml:space="preserve"> PAGEREF _Toc170628987 \h </w:instrText>
+              <w:instrText xml:space="preserve"> PAGEREF _Toc170767319 \h </w:instrText>
             </w:r>
             <w:r>
               <w:rPr>
@@ -1640,7 +1637,7 @@
               <w:lang w:val="en-GB" w:eastAsia="en-GB"/>
             </w:rPr>
           </w:pPr>
-          <w:hyperlink w:anchor="_Toc170628988" w:history="1">
+          <w:hyperlink w:anchor="_Toc170767320" w:history="1">
             <w:r>
               <w:rPr>
                 <w:rStyle w:val="Hyperlink"/>
@@ -1668,7 +1665,7 @@
                 <w:noProof/>
                 <w:webHidden/>
               </w:rPr>
-              <w:instrText xml:space="preserve"> PAGEREF _Toc170628988 \h </w:instrText>
+              <w:instrText xml:space="preserve"> PAGEREF _Toc170767320 \h </w:instrText>
             </w:r>
             <w:r>
               <w:rPr>
@@ -1713,13 +1710,14 @@
               <w:lang w:val="en-GB" w:eastAsia="en-GB"/>
             </w:rPr>
           </w:pPr>
-          <w:hyperlink w:anchor="_Toc170628989" w:history="1">
+          <w:hyperlink w:anchor="_Toc170767321" w:history="1">
             <w:r>
               <w:rPr>
                 <w:rStyle w:val="Hyperlink"/>
                 <w:b/>
                 <w:bCs/>
                 <w:noProof/>
+                <w:color w:val="023160" w:themeColor="hyperlink" w:themeShade="80"/>
                 <w:lang w:val="en-GB"/>
               </w:rPr>
               <w:t>Related work:</w:t>
@@ -1743,7 +1741,7 @@
                 <w:noProof/>
                 <w:webHidden/>
               </w:rPr>
-              <w:instrText xml:space="preserve"> PAGEREF _Toc170628989 \h </w:instrText>
+              <w:instrText xml:space="preserve"> PAGEREF _Toc170767321 \h </w:instrText>
             </w:r>
             <w:r>
               <w:rPr>
@@ -1788,7 +1786,7 @@
               <w:lang w:val="en-GB" w:eastAsia="en-GB"/>
             </w:rPr>
           </w:pPr>
-          <w:hyperlink w:anchor="_Toc170628990" w:history="1">
+          <w:hyperlink w:anchor="_Toc170767322" w:history="1">
             <w:r>
               <w:rPr>
                 <w:rStyle w:val="Hyperlink"/>
@@ -1817,7 +1815,7 @@
                 <w:noProof/>
                 <w:webHidden/>
               </w:rPr>
-              <w:instrText xml:space="preserve"> PAGEREF _Toc170628990 \h </w:instrText>
+              <w:instrText xml:space="preserve"> PAGEREF _Toc170767322 \h </w:instrText>
             </w:r>
             <w:r>
               <w:rPr>
@@ -1864,7 +1862,7 @@
               <w14:ligatures w14:val="standardContextual"/>
             </w:rPr>
           </w:pPr>
-          <w:hyperlink w:anchor="_Toc170628991" w:history="1">
+          <w:hyperlink w:anchor="_Toc170767323" w:history="1">
             <w:r>
               <w:rPr>
                 <w:rStyle w:val="Hyperlink"/>
@@ -1892,7 +1890,7 @@
                 <w:noProof/>
                 <w:webHidden/>
               </w:rPr>
-              <w:instrText xml:space="preserve"> PAGEREF _Toc170628991 \h </w:instrText>
+              <w:instrText xml:space="preserve"> PAGEREF _Toc170767323 \h </w:instrText>
             </w:r>
             <w:r>
               <w:rPr>
@@ -1937,11 +1935,12 @@
               <w:lang w:val="en-GB" w:eastAsia="en-GB"/>
             </w:rPr>
           </w:pPr>
-          <w:hyperlink w:anchor="_Toc170628992" w:history="1">
+          <w:hyperlink w:anchor="_Toc170767324" w:history="1">
             <w:r>
               <w:rPr>
                 <w:rStyle w:val="Hyperlink"/>
                 <w:noProof/>
+                <w:color w:val="023160" w:themeColor="hyperlink" w:themeShade="80"/>
               </w:rPr>
               <w:t>3.1.1 Functional Requirements:</w:t>
             </w:r>
@@ -1964,7 +1963,7 @@
                 <w:noProof/>
                 <w:webHidden/>
               </w:rPr>
-              <w:instrText xml:space="preserve"> PAGEREF _Toc170628992 \h </w:instrText>
+              <w:instrText xml:space="preserve"> PAGEREF _Toc170767324 \h </w:instrText>
             </w:r>
             <w:r>
               <w:rPr>
@@ -2009,11 +2008,12 @@
               <w:lang w:val="en-GB" w:eastAsia="en-GB"/>
             </w:rPr>
           </w:pPr>
-          <w:hyperlink w:anchor="_Toc170628993" w:history="1">
+          <w:hyperlink w:anchor="_Toc170767325" w:history="1">
             <w:r>
               <w:rPr>
                 <w:rStyle w:val="Hyperlink"/>
                 <w:noProof/>
+                <w:color w:val="023160" w:themeColor="hyperlink" w:themeShade="80"/>
                 <w:lang w:val="en-GB"/>
               </w:rPr>
               <w:t>3.1.2 Non-Functional Requirements:</w:t>
@@ -2037,7 +2037,7 @@
                 <w:noProof/>
                 <w:webHidden/>
               </w:rPr>
-              <w:instrText xml:space="preserve"> PAGEREF _Toc170628993 \h </w:instrText>
+              <w:instrText xml:space="preserve"> PAGEREF _Toc170767325 \h </w:instrText>
             </w:r>
             <w:r>
               <w:rPr>
@@ -2084,11 +2084,12 @@
               <w14:ligatures w14:val="standardContextual"/>
             </w:rPr>
           </w:pPr>
-          <w:hyperlink w:anchor="_Toc170628994" w:history="1">
+          <w:hyperlink w:anchor="_Toc170767326" w:history="1">
             <w:r>
               <w:rPr>
                 <w:rStyle w:val="Hyperlink"/>
                 <w:noProof/>
+                <w:color w:val="023160" w:themeColor="hyperlink" w:themeShade="80"/>
               </w:rPr>
               <w:t>3.2. Use case Diagrams</w:t>
             </w:r>
@@ -2111,7 +2112,7 @@
                 <w:noProof/>
                 <w:webHidden/>
               </w:rPr>
-              <w:instrText xml:space="preserve"> PAGEREF _Toc170628994 \h </w:instrText>
+              <w:instrText xml:space="preserve"> PAGEREF _Toc170767326 \h </w:instrText>
             </w:r>
             <w:r>
               <w:rPr>
@@ -2210,23 +2211,42 @@
           <w:sz w:val="28"/>
           <w:szCs w:val="28"/>
         </w:rPr>
-        <w:t xml:space="preserve"> Figure 1: </w:t>
-      </w:r>
-      <w:r>
-        <w:rPr>
-          <w:b/>
-          <w:bCs/>
-          <w:sz w:val="28"/>
-          <w:szCs w:val="28"/>
-        </w:rPr>
-        <w:t>System architecture</w:t>
-      </w:r>
-      <w:r>
-        <w:rPr>
-          <w:sz w:val="28"/>
-          <w:szCs w:val="28"/>
-        </w:rPr>
-        <w:t>…...................................</w:t>
+        <w:t xml:space="preserve"> </w:t>
+      </w:r>
+      <w:r>
+        <w:rPr>
+          <w:sz w:val="28"/>
+          <w:szCs w:val="28"/>
+        </w:rPr>
+        <w:t xml:space="preserve">Figure 1: </w:t>
+      </w:r>
+      <w:r>
+        <w:rPr>
+          <w:sz w:val="28"/>
+          <w:szCs w:val="28"/>
+        </w:rPr>
+        <w:t>Gantt chart</w:t>
+      </w:r>
+      <w:r>
+        <w:rPr>
+          <w:sz w:val="28"/>
+          <w:szCs w:val="28"/>
+        </w:rPr>
+        <w:t>…...............................</w:t>
+      </w:r>
+      <w:r>
+        <w:rPr>
+          <w:sz w:val="28"/>
+          <w:szCs w:val="28"/>
+        </w:rPr>
+        <w:t>..............</w:t>
+      </w:r>
+      <w:r>
+        <w:rPr>
+          <w:sz w:val="28"/>
+          <w:szCs w:val="28"/>
+        </w:rPr>
+        <w:t>....</w:t>
       </w:r>
       <w:r>
         <w:rPr>
@@ -2270,8 +2290,6 @@
       </w:pPr>
       <w:r>
         <w:rPr>
-          <w:b/>
-          <w:bCs/>
           <w:sz w:val="28"/>
           <w:szCs w:val="28"/>
         </w:rPr>
@@ -2279,8 +2297,6 @@
       </w:r>
       <w:r>
         <w:rPr>
-          <w:b/>
-          <w:bCs/>
           <w:sz w:val="28"/>
           <w:szCs w:val="28"/>
         </w:rPr>
@@ -2288,8 +2304,6 @@
       </w:r>
       <w:r>
         <w:rPr>
-          <w:b/>
-          <w:bCs/>
           <w:sz w:val="28"/>
           <w:szCs w:val="28"/>
         </w:rPr>
@@ -2345,32 +2359,31 @@
           <w:sz w:val="28"/>
           <w:szCs w:val="28"/>
         </w:rPr>
-        <w:t xml:space="preserve"> Figure 3: </w:t>
-      </w:r>
-      <w:r>
-        <w:rPr>
-          <w:b/>
-          <w:bCs/>
+        <w:t xml:space="preserve"> </w:t>
+      </w:r>
+      <w:r>
+        <w:rPr>
+          <w:sz w:val="28"/>
+          <w:szCs w:val="28"/>
+        </w:rPr>
+        <w:t xml:space="preserve">Figure 3: </w:t>
+      </w:r>
+      <w:r>
+        <w:rPr>
           <w:sz w:val="28"/>
           <w:szCs w:val="28"/>
         </w:rPr>
         <w:t xml:space="preserve">Service </w:t>
       </w:r>
-      <w:proofErr w:type="gramStart"/>
-      <w:r>
-        <w:rPr>
-          <w:b/>
-          <w:bCs/>
-          <w:sz w:val="28"/>
-          <w:szCs w:val="28"/>
-        </w:rPr>
-        <w:t>provider</w:t>
-      </w:r>
-      <w:proofErr w:type="gramEnd"/>
-      <w:r>
-        <w:rPr>
-          <w:b/>
-          <w:bCs/>
+      <w:r>
+        <w:rPr>
+          <w:sz w:val="28"/>
+          <w:szCs w:val="28"/>
+        </w:rPr>
+        <w:t>providers</w:t>
+      </w:r>
+      <w:r>
+        <w:rPr>
           <w:sz w:val="28"/>
           <w:szCs w:val="28"/>
         </w:rPr>
@@ -2444,6 +2457,13 @@
       </w:pPr>
       <w:r>
         <w:rPr>
+          <w:sz w:val="28"/>
+          <w:szCs w:val="28"/>
+        </w:rPr>
+        <w:t xml:space="preserve"> Figure 4: System decomposition</w:t>
+      </w:r>
+      <w:r>
+        <w:rPr>
           <w:b/>
           <w:bCs/>
           <w:sz w:val="28"/>
@@ -2453,24 +2473,6 @@
       </w:r>
       <w:r>
         <w:rPr>
-          <w:b/>
-          <w:bCs/>
-          <w:sz w:val="28"/>
-          <w:szCs w:val="28"/>
-        </w:rPr>
-        <w:t xml:space="preserve">Figure 4: </w:t>
-      </w:r>
-      <w:r>
-        <w:rPr>
-          <w:b/>
-          <w:bCs/>
-          <w:sz w:val="28"/>
-          <w:szCs w:val="28"/>
-        </w:rPr>
-        <w:t xml:space="preserve">System decomposition </w:t>
-      </w:r>
-      <w:r>
-        <w:rPr>
           <w:sz w:val="28"/>
           <w:szCs w:val="28"/>
         </w:rPr>
@@ -2516,12 +2518,17 @@
           <w:sz w:val="28"/>
           <w:szCs w:val="28"/>
         </w:rPr>
-        <w:t xml:space="preserve"> Figure </w:t>
-      </w:r>
-      <w:r>
-        <w:rPr>
-          <w:b/>
-          <w:bCs/>
+        <w:t xml:space="preserve"> </w:t>
+      </w:r>
+      <w:r>
+        <w:rPr>
+          <w:sz w:val="28"/>
+          <w:szCs w:val="28"/>
+        </w:rPr>
+        <w:t xml:space="preserve">Figure </w:t>
+      </w:r>
+      <w:r>
+        <w:rPr>
           <w:sz w:val="28"/>
           <w:szCs w:val="28"/>
         </w:rPr>
@@ -2529,8 +2536,6 @@
       </w:r>
       <w:r>
         <w:rPr>
-          <w:b/>
-          <w:bCs/>
           <w:sz w:val="28"/>
           <w:szCs w:val="28"/>
         </w:rPr>
@@ -2538,8 +2543,6 @@
       </w:r>
       <w:r>
         <w:rPr>
-          <w:b/>
-          <w:bCs/>
           <w:sz w:val="28"/>
           <w:szCs w:val="28"/>
         </w:rPr>
@@ -2624,8 +2627,6 @@
       </w:r>
       <w:r>
         <w:rPr>
-          <w:b/>
-          <w:bCs/>
           <w:sz w:val="28"/>
           <w:szCs w:val="28"/>
         </w:rPr>
@@ -2633,8 +2634,6 @@
       </w:r>
       <w:r>
         <w:rPr>
-          <w:b/>
-          <w:bCs/>
           <w:sz w:val="28"/>
           <w:szCs w:val="28"/>
         </w:rPr>
@@ -2642,8 +2641,6 @@
       </w:r>
       <w:r>
         <w:rPr>
-          <w:b/>
-          <w:bCs/>
           <w:sz w:val="28"/>
           <w:szCs w:val="28"/>
         </w:rPr>
@@ -2721,8 +2718,6 @@
       </w:r>
       <w:r>
         <w:rPr>
-          <w:b/>
-          <w:bCs/>
           <w:sz w:val="28"/>
           <w:szCs w:val="28"/>
         </w:rPr>
@@ -2730,8 +2725,6 @@
       </w:r>
       <w:r>
         <w:rPr>
-          <w:b/>
-          <w:bCs/>
           <w:sz w:val="28"/>
           <w:szCs w:val="28"/>
         </w:rPr>
@@ -2739,8 +2732,6 @@
       </w:r>
       <w:r>
         <w:rPr>
-          <w:b/>
-          <w:bCs/>
           <w:sz w:val="28"/>
           <w:szCs w:val="28"/>
         </w:rPr>
@@ -2748,12 +2739,19 @@
       </w:r>
       <w:r>
         <w:rPr>
-          <w:b/>
-          <w:bCs/>
-          <w:sz w:val="28"/>
-          <w:szCs w:val="28"/>
-        </w:rPr>
-        <w:t xml:space="preserve">ERD </w:t>
+          <w:sz w:val="28"/>
+          <w:szCs w:val="28"/>
+        </w:rPr>
+        <w:t>ERD</w:t>
+      </w:r>
+      <w:r>
+        <w:rPr>
+          <w:b/>
+          <w:bCs/>
+          <w:sz w:val="28"/>
+          <w:szCs w:val="28"/>
+        </w:rPr>
+        <w:t xml:space="preserve"> </w:t>
       </w:r>
       <w:r>
         <w:rPr>
@@ -2832,8 +2830,6 @@
       </w:r>
       <w:r>
         <w:rPr>
-          <w:b/>
-          <w:bCs/>
           <w:sz w:val="28"/>
           <w:szCs w:val="28"/>
         </w:rPr>
@@ -2841,8 +2837,6 @@
       </w:r>
       <w:r>
         <w:rPr>
-          <w:b/>
-          <w:bCs/>
           <w:sz w:val="28"/>
           <w:szCs w:val="28"/>
         </w:rPr>
@@ -2850,8 +2844,6 @@
       </w:r>
       <w:r>
         <w:rPr>
-          <w:b/>
-          <w:bCs/>
           <w:sz w:val="28"/>
           <w:szCs w:val="28"/>
         </w:rPr>
@@ -2859,8 +2851,6 @@
       </w:r>
       <w:r>
         <w:rPr>
-          <w:b/>
-          <w:bCs/>
           <w:sz w:val="28"/>
           <w:szCs w:val="28"/>
         </w:rPr>
@@ -2933,7 +2923,10 @@
           <w:szCs w:val="52"/>
         </w:rPr>
       </w:pPr>
-      <w:r>
+    </w:p>
+    <w:p>
+      <w:pPr>
+        <w:jc w:val="center"/>
         <w:rPr>
           <w:b/>
           <w:bCs/>
@@ -2941,9 +2934,11 @@
           <w:sz w:val="52"/>
           <w:szCs w:val="52"/>
         </w:rPr>
-        <w:t xml:space="preserve">List of </w:t>
-      </w:r>
-      <w:r>
+      </w:pPr>
+    </w:p>
+    <w:p>
+      <w:pPr>
+        <w:jc w:val="center"/>
         <w:rPr>
           <w:b/>
           <w:bCs/>
@@ -2951,8 +2946,7 @@
           <w:sz w:val="52"/>
           <w:szCs w:val="52"/>
         </w:rPr>
-        <w:t>tables</w:t>
-      </w:r>
+      </w:pPr>
     </w:p>
     <w:p>
       <w:pPr>
@@ -2989,7 +2983,10 @@
           <w:szCs w:val="52"/>
         </w:rPr>
       </w:pPr>
-      <w:r>
+    </w:p>
+    <w:p>
+      <w:pPr>
+        <w:jc w:val="center"/>
         <w:rPr>
           <w:b/>
           <w:bCs/>
@@ -2997,9 +2994,11 @@
           <w:sz w:val="52"/>
           <w:szCs w:val="52"/>
         </w:rPr>
-        <w:t xml:space="preserve">List of </w:t>
-      </w:r>
-      <w:r>
+      </w:pPr>
+    </w:p>
+    <w:p>
+      <w:pPr>
+        <w:jc w:val="center"/>
         <w:rPr>
           <w:b/>
           <w:bCs/>
@@ -3007,8 +3006,7 @@
           <w:sz w:val="52"/>
           <w:szCs w:val="52"/>
         </w:rPr>
-        <w:t>abbreviations</w:t>
-      </w:r>
+      </w:pPr>
     </w:p>
     <w:p>
       <w:pPr>
@@ -3021,14 +3019,383 @@
           <w:szCs w:val="52"/>
         </w:rPr>
       </w:pPr>
+      <w:r>
+        <w:rPr>
+          <w:b/>
+          <w:bCs/>
+          <w:color w:val="0070C0"/>
+          <w:sz w:val="52"/>
+          <w:szCs w:val="52"/>
+        </w:rPr>
+        <w:lastRenderedPageBreak/>
+        <w:t xml:space="preserve">List of </w:t>
+      </w:r>
+      <w:r>
+        <w:rPr>
+          <w:b/>
+          <w:bCs/>
+          <w:color w:val="0070C0"/>
+          <w:sz w:val="52"/>
+          <w:szCs w:val="52"/>
+        </w:rPr>
+        <w:t>tables</w:t>
+      </w:r>
+    </w:p>
+    <w:p>
+      <w:pPr>
+        <w:rPr>
+          <w:b/>
+          <w:bCs/>
+          <w:sz w:val="28"/>
+          <w:szCs w:val="28"/>
+        </w:rPr>
+      </w:pPr>
+      <w:r>
+        <w:rPr>
+          <w:sz w:val="28"/>
+          <w:szCs w:val="28"/>
+        </w:rPr>
+        <w:t>Table</w:t>
+      </w:r>
+      <w:r>
+        <w:rPr>
+          <w:sz w:val="28"/>
+          <w:szCs w:val="28"/>
+        </w:rPr>
+        <w:t xml:space="preserve"> 1: </w:t>
+      </w:r>
+      <w:r>
+        <w:rPr>
+          <w:sz w:val="28"/>
+          <w:szCs w:val="28"/>
+        </w:rPr>
+        <w:t>Related work</w:t>
+      </w:r>
+      <w:r>
+        <w:rPr>
+          <w:sz w:val="28"/>
+          <w:szCs w:val="28"/>
+        </w:rPr>
+        <w:t>…...............................</w:t>
+      </w:r>
+      <w:r>
+        <w:rPr>
+          <w:sz w:val="28"/>
+          <w:szCs w:val="28"/>
+        </w:rPr>
+        <w:t>..............</w:t>
+      </w:r>
+      <w:r>
+        <w:rPr>
+          <w:sz w:val="28"/>
+          <w:szCs w:val="28"/>
+        </w:rPr>
+        <w:t>....</w:t>
+      </w:r>
+      <w:r>
+        <w:rPr>
+          <w:sz w:val="28"/>
+          <w:szCs w:val="28"/>
+        </w:rPr>
+        <w:t>.....</w:t>
+      </w:r>
+      <w:r>
+        <w:rPr>
+          <w:sz w:val="28"/>
+          <w:szCs w:val="28"/>
+        </w:rPr>
+        <w:t>......................................9</w:t>
+      </w:r>
+      <w:r>
+        <w:rPr>
+          <w:b/>
+          <w:bCs/>
+          <w:sz w:val="28"/>
+          <w:szCs w:val="28"/>
+        </w:rPr>
+        <w:t xml:space="preserve"> </w:t>
+      </w:r>
+    </w:p>
+    <w:p>
+      <w:pPr>
+        <w:rPr>
+          <w:b/>
+          <w:bCs/>
+          <w:color w:val="0070C0"/>
+          <w:sz w:val="52"/>
+          <w:szCs w:val="52"/>
+        </w:rPr>
+      </w:pPr>
+    </w:p>
+    <w:p>
+      <w:pPr>
+        <w:rPr>
+          <w:b/>
+          <w:bCs/>
+          <w:color w:val="0070C0"/>
+          <w:sz w:val="36"/>
+          <w:szCs w:val="36"/>
+        </w:rPr>
+      </w:pPr>
     </w:p>
     <w:p>
       <w:pPr>
         <w:jc w:val="center"/>
-      </w:pPr>
-    </w:p>
-    <w:p/>
-    <w:p/>
+        <w:rPr>
+          <w:b/>
+          <w:bCs/>
+          <w:color w:val="0070C0"/>
+          <w:sz w:val="52"/>
+          <w:szCs w:val="52"/>
+        </w:rPr>
+      </w:pPr>
+      <w:r>
+        <w:rPr>
+          <w:b/>
+          <w:bCs/>
+          <w:color w:val="0070C0"/>
+          <w:sz w:val="52"/>
+          <w:szCs w:val="52"/>
+        </w:rPr>
+        <w:t xml:space="preserve">List of </w:t>
+      </w:r>
+      <w:r>
+        <w:rPr>
+          <w:b/>
+          <w:bCs/>
+          <w:color w:val="0070C0"/>
+          <w:sz w:val="52"/>
+          <w:szCs w:val="52"/>
+        </w:rPr>
+        <w:t>abbreviations</w:t>
+      </w:r>
+    </w:p>
+    <w:p>
+      <w:pPr>
+        <w:rPr>
+          <w:sz w:val="28"/>
+          <w:szCs w:val="28"/>
+        </w:rPr>
+      </w:pPr>
+      <w:r>
+        <w:rPr>
+          <w:sz w:val="28"/>
+          <w:szCs w:val="28"/>
+        </w:rPr>
+        <w:t xml:space="preserve">SW </w:t>
+      </w:r>
+      <w:r>
+        <w:rPr>
+          <w:sz w:val="28"/>
+          <w:szCs w:val="28"/>
+        </w:rPr>
+        <w:sym w:font="Wingdings" w:char="F0E0"/>
+      </w:r>
+      <w:r>
+        <w:rPr>
+          <w:sz w:val="28"/>
+          <w:szCs w:val="28"/>
+        </w:rPr>
+        <w:t xml:space="preserve"> Software</w:t>
+      </w:r>
+    </w:p>
+    <w:p>
+      <w:pPr>
+        <w:rPr>
+          <w:sz w:val="28"/>
+          <w:szCs w:val="28"/>
+        </w:rPr>
+      </w:pPr>
+      <w:r>
+        <w:rPr>
+          <w:sz w:val="28"/>
+          <w:szCs w:val="28"/>
+        </w:rPr>
+        <w:t xml:space="preserve">HW </w:t>
+      </w:r>
+      <w:r>
+        <w:rPr>
+          <w:sz w:val="28"/>
+          <w:szCs w:val="28"/>
+        </w:rPr>
+        <w:sym w:font="Wingdings" w:char="F0E0"/>
+      </w:r>
+      <w:r>
+        <w:rPr>
+          <w:sz w:val="28"/>
+          <w:szCs w:val="28"/>
+        </w:rPr>
+        <w:t xml:space="preserve"> Hardware</w:t>
+      </w:r>
+    </w:p>
+    <w:p>
+      <w:pPr>
+        <w:rPr>
+          <w:sz w:val="28"/>
+          <w:szCs w:val="28"/>
+        </w:rPr>
+      </w:pPr>
+      <w:r>
+        <w:rPr>
+          <w:sz w:val="28"/>
+          <w:szCs w:val="28"/>
+        </w:rPr>
+        <w:t xml:space="preserve">GUI </w:t>
+      </w:r>
+      <w:r>
+        <w:rPr>
+          <w:sz w:val="28"/>
+          <w:szCs w:val="28"/>
+        </w:rPr>
+        <w:sym w:font="Wingdings" w:char="F0E0"/>
+      </w:r>
+      <w:r>
+        <w:rPr>
+          <w:sz w:val="28"/>
+          <w:szCs w:val="28"/>
+        </w:rPr>
+        <w:t xml:space="preserve"> G</w:t>
+      </w:r>
+      <w:r>
+        <w:rPr>
+          <w:sz w:val="28"/>
+          <w:szCs w:val="28"/>
+        </w:rPr>
+        <w:t>raphical user interface</w:t>
+      </w:r>
+    </w:p>
+    <w:p>
+      <w:pPr>
+        <w:jc w:val="center"/>
+        <w:rPr>
+          <w:b/>
+          <w:bCs/>
+          <w:color w:val="0070C0"/>
+          <w:sz w:val="52"/>
+          <w:szCs w:val="52"/>
+        </w:rPr>
+      </w:pPr>
+    </w:p>
+    <w:p>
+      <w:pPr>
+        <w:jc w:val="center"/>
+        <w:rPr>
+          <w:b/>
+          <w:bCs/>
+          <w:color w:val="0070C0"/>
+          <w:sz w:val="52"/>
+          <w:szCs w:val="52"/>
+        </w:rPr>
+      </w:pPr>
+    </w:p>
+    <w:p>
+      <w:pPr>
+        <w:jc w:val="center"/>
+        <w:rPr>
+          <w:b/>
+          <w:bCs/>
+          <w:color w:val="0070C0"/>
+          <w:sz w:val="52"/>
+          <w:szCs w:val="52"/>
+        </w:rPr>
+      </w:pPr>
+    </w:p>
+    <w:p>
+      <w:pPr>
+        <w:jc w:val="center"/>
+        <w:rPr>
+          <w:b/>
+          <w:bCs/>
+          <w:color w:val="0070C0"/>
+          <w:sz w:val="52"/>
+          <w:szCs w:val="52"/>
+        </w:rPr>
+      </w:pPr>
+    </w:p>
+    <w:p>
+      <w:pPr>
+        <w:jc w:val="center"/>
+        <w:rPr>
+          <w:b/>
+          <w:bCs/>
+          <w:color w:val="0070C0"/>
+          <w:sz w:val="52"/>
+          <w:szCs w:val="52"/>
+        </w:rPr>
+      </w:pPr>
+    </w:p>
+    <w:p>
+      <w:pPr>
+        <w:jc w:val="center"/>
+        <w:rPr>
+          <w:b/>
+          <w:bCs/>
+          <w:color w:val="0070C0"/>
+          <w:sz w:val="52"/>
+          <w:szCs w:val="52"/>
+        </w:rPr>
+      </w:pPr>
+    </w:p>
+    <w:p>
+      <w:pPr>
+        <w:jc w:val="center"/>
+        <w:rPr>
+          <w:b/>
+          <w:bCs/>
+          <w:color w:val="0070C0"/>
+          <w:sz w:val="52"/>
+          <w:szCs w:val="52"/>
+        </w:rPr>
+      </w:pPr>
+    </w:p>
+    <w:p>
+      <w:pPr>
+        <w:jc w:val="center"/>
+        <w:rPr>
+          <w:b/>
+          <w:bCs/>
+          <w:color w:val="0070C0"/>
+          <w:sz w:val="52"/>
+          <w:szCs w:val="52"/>
+        </w:rPr>
+      </w:pPr>
+    </w:p>
+    <w:p>
+      <w:pPr>
+        <w:jc w:val="center"/>
+        <w:rPr>
+          <w:b/>
+          <w:bCs/>
+          <w:color w:val="0070C0"/>
+          <w:sz w:val="52"/>
+          <w:szCs w:val="52"/>
+        </w:rPr>
+      </w:pPr>
+    </w:p>
+    <w:p>
+      <w:pPr>
+        <w:jc w:val="center"/>
+        <w:rPr>
+          <w:b/>
+          <w:bCs/>
+          <w:color w:val="0070C0"/>
+          <w:sz w:val="52"/>
+          <w:szCs w:val="52"/>
+        </w:rPr>
+      </w:pPr>
+    </w:p>
+    <w:p>
+      <w:pPr>
+        <w:jc w:val="center"/>
+        <w:rPr>
+          <w:b/>
+          <w:bCs/>
+          <w:color w:val="0070C0"/>
+          <w:sz w:val="52"/>
+          <w:szCs w:val="52"/>
+        </w:rPr>
+      </w:pPr>
+    </w:p>
     <w:p/>
     <w:p/>
     <w:p>
@@ -3044,7 +3411,7 @@
           <w:szCs w:val="52"/>
         </w:rPr>
       </w:pPr>
-      <w:bookmarkStart w:id="3" w:name="_Toc170628980"/>
+      <w:bookmarkStart w:id="3" w:name="_Toc170767312"/>
       <w:r>
         <w:rPr>
           <w:rStyle w:val="Strong"/>
@@ -3055,7 +3422,6 @@
           <w:sz w:val="52"/>
           <w:szCs w:val="52"/>
         </w:rPr>
-        <w:lastRenderedPageBreak/>
         <w:t>Chapter 1</w:t>
       </w:r>
       <w:bookmarkEnd w:id="3"/>
@@ -3087,7 +3453,7 @@
           <w:szCs w:val="32"/>
         </w:rPr>
       </w:pPr>
-      <w:bookmarkStart w:id="4" w:name="_Toc170628981"/>
+      <w:bookmarkStart w:id="4" w:name="_Toc170767313"/>
       <w:r>
         <w:rPr>
           <w:rStyle w:val="Strong"/>
@@ -3125,7 +3491,6 @@
       <w:bookmarkEnd w:id="4"/>
     </w:p>
     <w:p/>
-    <w:p/>
     <w:p>
       <w:pPr>
         <w:tabs>
@@ -3183,79 +3548,6 @@
     </w:p>
     <w:p>
       <w:pPr>
-        <w:tabs>
-          <w:tab w:val="center" w:pos="3750"/>
-        </w:tabs>
-        <w:ind w:left="1080"/>
-        <w:rPr>
-          <w:sz w:val="26"/>
-          <w:szCs w:val="26"/>
-          <w:lang w:val="en-GB"/>
-        </w:rPr>
-      </w:pPr>
-    </w:p>
-    <w:p>
-      <w:pPr>
-        <w:rPr>
-          <w:b/>
-          <w:bCs/>
-          <w:color w:val="0070C0"/>
-          <w:sz w:val="30"/>
-          <w:szCs w:val="30"/>
-          <w:lang w:val="en-GB"/>
-        </w:rPr>
-      </w:pPr>
-    </w:p>
-    <w:p>
-      <w:pPr>
-        <w:rPr>
-          <w:b/>
-          <w:bCs/>
-          <w:color w:val="0070C0"/>
-          <w:sz w:val="30"/>
-          <w:szCs w:val="30"/>
-          <w:lang w:val="en-GB"/>
-        </w:rPr>
-      </w:pPr>
-    </w:p>
-    <w:p>
-      <w:pPr>
-        <w:rPr>
-          <w:b/>
-          <w:bCs/>
-          <w:color w:val="0070C0"/>
-          <w:sz w:val="30"/>
-          <w:szCs w:val="30"/>
-          <w:lang w:val="en-GB"/>
-        </w:rPr>
-      </w:pPr>
-    </w:p>
-    <w:p>
-      <w:pPr>
-        <w:rPr>
-          <w:b/>
-          <w:bCs/>
-          <w:color w:val="0070C0"/>
-          <w:sz w:val="30"/>
-          <w:szCs w:val="30"/>
-          <w:lang w:val="en-GB"/>
-        </w:rPr>
-      </w:pPr>
-    </w:p>
-    <w:p>
-      <w:pPr>
-        <w:rPr>
-          <w:b/>
-          <w:bCs/>
-          <w:color w:val="0070C0"/>
-          <w:sz w:val="30"/>
-          <w:szCs w:val="30"/>
-          <w:lang w:val="en-GB"/>
-        </w:rPr>
-      </w:pPr>
-    </w:p>
-    <w:p>
-      <w:pPr>
         <w:pStyle w:val="Heading2"/>
         <w:rPr>
           <w:color w:val="1F3864" w:themeColor="accent1" w:themeShade="80"/>
@@ -3264,7 +3556,7 @@
           <w:lang w:val="en-GB"/>
         </w:rPr>
       </w:pPr>
-      <w:bookmarkStart w:id="5" w:name="_Toc170628982"/>
+      <w:bookmarkStart w:id="5" w:name="_Toc170767314"/>
       <w:r>
         <w:rPr>
           <w:color w:val="1F3864" w:themeColor="accent1" w:themeShade="80"/>
@@ -3272,6 +3564,7 @@
           <w:szCs w:val="32"/>
           <w:lang w:val="en-GB"/>
         </w:rPr>
+        <w:lastRenderedPageBreak/>
         <w:t>1</w:t>
       </w:r>
       <w:r>
@@ -3541,7 +3834,7 @@
           <w:lang w:val="en-GB"/>
         </w:rPr>
       </w:pPr>
-      <w:bookmarkStart w:id="6" w:name="_Toc170628983"/>
+      <w:bookmarkStart w:id="6" w:name="_Toc170767315"/>
       <w:r>
         <w:rPr>
           <w:color w:val="1F3864" w:themeColor="accent1" w:themeShade="80"/>
@@ -3549,7 +3842,6 @@
           <w:szCs w:val="32"/>
           <w:lang w:val="en-GB"/>
         </w:rPr>
-        <w:lastRenderedPageBreak/>
         <w:t xml:space="preserve">1.3 </w:t>
       </w:r>
       <w:r>
@@ -3592,6 +3884,7 @@
           <w:szCs w:val="28"/>
           <w:lang w:val="en-GB"/>
         </w:rPr>
+        <w:lastRenderedPageBreak/>
         <w:t>The objective of our project is to develop a comprehensive mobile application, PetYard, that addresses the challenges in the pet care service industry in Egypt. Our solution aims to create a centralized platform that connects pet owners with reliable and convenient pet care service providers, offering a range of services such as pet walking, sitting, grooming, and boarding.</w:t>
       </w:r>
     </w:p>
@@ -3939,13 +4232,15 @@
       <w:pPr>
         <w:pStyle w:val="Heading2"/>
         <w:rPr>
+          <w:color w:val="1F3864" w:themeColor="accent1" w:themeShade="80"/>
           <w:sz w:val="32"/>
           <w:szCs w:val="32"/>
         </w:rPr>
       </w:pPr>
-      <w:bookmarkStart w:id="7" w:name="_Toc170628984"/>
-      <w:r>
-        <w:rPr>
+      <w:bookmarkStart w:id="7" w:name="_Toc170767316"/>
+      <w:r>
+        <w:rPr>
+          <w:color w:val="1F3864" w:themeColor="accent1" w:themeShade="80"/>
           <w:sz w:val="32"/>
           <w:szCs w:val="32"/>
         </w:rPr>
@@ -3954,6 +4249,7 @@
       <w:bookmarkEnd w:id="7"/>
       <w:r>
         <w:rPr>
+          <w:color w:val="1F3864" w:themeColor="accent1" w:themeShade="80"/>
           <w:sz w:val="32"/>
           <w:szCs w:val="32"/>
         </w:rPr>
@@ -4023,6 +4319,7 @@
       </w:pPr>
       <w:r>
         <w:rPr>
+          <w:noProof/>
           <w:sz w:val="28"/>
           <w:szCs w:val="28"/>
           <w:lang w:val="en-GB"/>
@@ -4105,9 +4402,16 @@
     <w:p/>
     <w:p/>
     <w:p/>
+    <w:p>
+      <w:pPr>
+        <w:jc w:val="center"/>
+      </w:pPr>
+      <w:r>
+        <w:t>Figure 1</w:t>
+      </w:r>
+    </w:p>
     <w:p/>
     <w:p/>
-    <w:p/>
     <w:p>
       <w:pPr>
         <w:pStyle w:val="Heading2"/>
@@ -4121,13 +4425,15 @@
       <w:pPr>
         <w:pStyle w:val="Heading2"/>
         <w:rPr>
+          <w:color w:val="1F3864" w:themeColor="accent1" w:themeShade="80"/>
           <w:sz w:val="32"/>
           <w:szCs w:val="32"/>
         </w:rPr>
       </w:pPr>
-      <w:bookmarkStart w:id="8" w:name="_Toc170628985"/>
-      <w:r>
-        <w:rPr>
+      <w:bookmarkStart w:id="8" w:name="_Toc170767317"/>
+      <w:r>
+        <w:rPr>
+          <w:color w:val="1F3864" w:themeColor="accent1" w:themeShade="80"/>
           <w:sz w:val="32"/>
           <w:szCs w:val="32"/>
         </w:rPr>
@@ -4136,6 +4442,7 @@
       <w:bookmarkEnd w:id="8"/>
       <w:r>
         <w:rPr>
+          <w:color w:val="1F3864" w:themeColor="accent1" w:themeShade="80"/>
           <w:sz w:val="32"/>
           <w:szCs w:val="32"/>
         </w:rPr>
@@ -4332,13 +4639,15 @@
       <w:pPr>
         <w:pStyle w:val="Heading2"/>
         <w:rPr>
+          <w:color w:val="1F3864" w:themeColor="accent1" w:themeShade="80"/>
           <w:sz w:val="32"/>
           <w:szCs w:val="32"/>
         </w:rPr>
       </w:pPr>
-      <w:bookmarkStart w:id="9" w:name="_Toc170628986"/>
-      <w:r>
-        <w:rPr>
+      <w:bookmarkStart w:id="9" w:name="_Toc170767318"/>
+      <w:r>
+        <w:rPr>
+          <w:color w:val="1F3864" w:themeColor="accent1" w:themeShade="80"/>
           <w:sz w:val="32"/>
           <w:szCs w:val="32"/>
         </w:rPr>
@@ -4346,6 +4655,7 @@
       </w:r>
       <w:r>
         <w:rPr>
+          <w:color w:val="1F3864" w:themeColor="accent1" w:themeShade="80"/>
           <w:sz w:val="32"/>
           <w:szCs w:val="32"/>
         </w:rPr>
@@ -4681,14 +4991,7 @@
           <w:sz w:val="28"/>
           <w:szCs w:val="28"/>
         </w:rPr>
-        <w:t>Our</w:t>
-      </w:r>
-      <w:r>
-        <w:rPr>
-          <w:sz w:val="28"/>
-          <w:szCs w:val="28"/>
-        </w:rPr>
-        <w:t xml:space="preserve"> laptops and desktops for coding, testing, and debugging the application.</w:t>
+        <w:t>Our laptops and desktops for coding, testing, and debugging the application.</w:t>
       </w:r>
     </w:p>
     <w:p>
@@ -4781,14 +5084,16 @@
       <w:pPr>
         <w:pStyle w:val="Heading2"/>
         <w:rPr>
+          <w:color w:val="1F3864" w:themeColor="accent1" w:themeShade="80"/>
           <w:sz w:val="32"/>
           <w:szCs w:val="32"/>
           <w:lang w:val="en-GB"/>
         </w:rPr>
       </w:pPr>
-      <w:bookmarkStart w:id="10" w:name="_Toc170628987"/>
-      <w:r>
-        <w:rPr>
+      <w:bookmarkStart w:id="10" w:name="_Toc170767319"/>
+      <w:r>
+        <w:rPr>
+          <w:color w:val="1F3864" w:themeColor="accent1" w:themeShade="80"/>
           <w:sz w:val="32"/>
           <w:szCs w:val="32"/>
         </w:rPr>
@@ -4796,6 +5101,7 @@
       </w:r>
       <w:r>
         <w:rPr>
+          <w:color w:val="1F3864" w:themeColor="accent1" w:themeShade="80"/>
           <w:sz w:val="32"/>
           <w:szCs w:val="32"/>
           <w:lang w:val="en-GB"/>
@@ -4934,17 +5240,7 @@
           <w:szCs w:val="24"/>
           <w:lang w:val="en-GB"/>
         </w:rPr>
-        <w:t>3.1.1 Functional Requirements</w:t>
-      </w:r>
-      <w:r>
-        <w:rPr>
-          <w:b/>
-          <w:bCs/>
-          <w:sz w:val="24"/>
-          <w:szCs w:val="24"/>
-          <w:lang w:val="en-GB"/>
-        </w:rPr>
-        <w:t>.</w:t>
+        <w:t>3.1.1 Functional Requirements.</w:t>
       </w:r>
     </w:p>
     <w:p>
@@ -4967,17 +5263,7 @@
           <w:szCs w:val="24"/>
           <w:lang w:val="en-GB"/>
         </w:rPr>
-        <w:t>3.1.2 Non-Functional Requirements</w:t>
-      </w:r>
-      <w:r>
-        <w:rPr>
-          <w:b/>
-          <w:bCs/>
-          <w:sz w:val="24"/>
-          <w:szCs w:val="24"/>
-          <w:lang w:val="en-GB"/>
-        </w:rPr>
-        <w:t>.</w:t>
+        <w:t>3.1.2 Non-Functional Requirements.</w:t>
       </w:r>
       <w:r>
         <w:rPr>
@@ -5237,7 +5523,7 @@
           <w:szCs w:val="52"/>
         </w:rPr>
       </w:pPr>
-      <w:bookmarkStart w:id="11" w:name="_Toc170628988"/>
+      <w:bookmarkStart w:id="11" w:name="_Toc170767320"/>
       <w:r>
         <w:rPr>
           <w:rFonts w:asciiTheme="majorBidi" w:hAnsiTheme="majorBidi"/>
@@ -5273,16 +5559,16 @@
         <w:rPr>
           <w:b/>
           <w:bCs/>
-          <w:color w:val="0070C0"/>
-          <w:lang w:val="en-GB"/>
-        </w:rPr>
-      </w:pPr>
-      <w:bookmarkStart w:id="12" w:name="_Toc170628989"/>
-      <w:r>
-        <w:rPr>
-          <w:b/>
-          <w:bCs/>
-          <w:color w:val="0070C0"/>
+          <w:color w:val="1F3864" w:themeColor="accent1" w:themeShade="80"/>
+          <w:lang w:val="en-GB"/>
+        </w:rPr>
+      </w:pPr>
+      <w:bookmarkStart w:id="12" w:name="_Toc170767321"/>
+      <w:r>
+        <w:rPr>
+          <w:b/>
+          <w:bCs/>
+          <w:color w:val="1F3864" w:themeColor="accent1" w:themeShade="80"/>
           <w:lang w:val="en-GB"/>
         </w:rPr>
         <w:t>Related work</w:t>
@@ -5291,7 +5577,7 @@
         <w:rPr>
           <w:b/>
           <w:bCs/>
-          <w:color w:val="0070C0"/>
+          <w:color w:val="1F3864" w:themeColor="accent1" w:themeShade="80"/>
           <w:lang w:val="en-GB"/>
         </w:rPr>
         <w:t>:</w:t>
@@ -5391,12 +5677,19 @@
           <w:tab w:val="center" w:pos="3750"/>
         </w:tabs>
         <w:ind w:left="1080"/>
-        <w:rPr>
-          <w:sz w:val="26"/>
-          <w:szCs w:val="26"/>
-          <w:lang w:val="en-GB"/>
-        </w:rPr>
-      </w:pPr>
+        <w:jc w:val="center"/>
+        <w:rPr>
+          <w:u w:val="single"/>
+          <w:lang w:val="en-GB"/>
+        </w:rPr>
+      </w:pPr>
+      <w:r>
+        <w:rPr>
+          <w:u w:val="single"/>
+          <w:lang w:val="en-GB"/>
+        </w:rPr>
+        <w:t>Table 1</w:t>
+      </w:r>
     </w:p>
     <w:tbl>
       <w:tblPr>
@@ -7071,8 +7364,11 @@
           <w:lang w:val="en-GB"/>
         </w:rPr>
       </w:pPr>
-      <w:bookmarkStart w:id="13" w:name="_Toc170628990"/>
-      <w:r>
+      <w:bookmarkStart w:id="13" w:name="_Toc170767322"/>
+    </w:p>
+    <w:p>
+      <w:pPr>
+        <w:pStyle w:val="Heading1"/>
         <w:rPr>
           <w:rFonts w:asciiTheme="majorBidi" w:hAnsiTheme="majorBidi"/>
           <w:color w:val="auto"/>
@@ -7080,7 +7376,27 @@
           <w:szCs w:val="52"/>
           <w:lang w:val="en-GB"/>
         </w:rPr>
-        <w:lastRenderedPageBreak/>
+      </w:pPr>
+    </w:p>
+    <w:p>
+      <w:pPr>
+        <w:pStyle w:val="Heading1"/>
+        <w:rPr>
+          <w:rFonts w:asciiTheme="majorBidi" w:hAnsiTheme="majorBidi"/>
+          <w:color w:val="auto"/>
+          <w:sz w:val="52"/>
+          <w:szCs w:val="52"/>
+          <w:lang w:val="en-GB"/>
+        </w:rPr>
+      </w:pPr>
+      <w:r>
+        <w:rPr>
+          <w:rFonts w:asciiTheme="majorBidi" w:hAnsiTheme="majorBidi"/>
+          <w:color w:val="auto"/>
+          <w:sz w:val="52"/>
+          <w:szCs w:val="52"/>
+          <w:lang w:val="en-GB"/>
+        </w:rPr>
         <w:t>Chapter 3</w:t>
       </w:r>
       <w:bookmarkEnd w:id="13"/>
@@ -7129,7 +7445,7 @@
           <w:lang w:val="en-GB"/>
         </w:rPr>
       </w:pPr>
-      <w:bookmarkStart w:id="14" w:name="_Toc170628991"/>
+      <w:bookmarkStart w:id="14" w:name="_Toc170767323"/>
       <w:r>
         <w:rPr>
           <w:sz w:val="40"/>
@@ -7168,13 +7484,15 @@
         <w:pStyle w:val="Heading3"/>
         <w:ind w:firstLine="720"/>
         <w:rPr>
+          <w:color w:val="1F3864" w:themeColor="accent1" w:themeShade="80"/>
           <w:sz w:val="36"/>
           <w:szCs w:val="36"/>
         </w:rPr>
       </w:pPr>
-      <w:bookmarkStart w:id="15" w:name="_Toc170628992"/>
-      <w:r>
-        <w:rPr>
+      <w:bookmarkStart w:id="15" w:name="_Toc170767324"/>
+      <w:r>
+        <w:rPr>
+          <w:color w:val="1F3864" w:themeColor="accent1" w:themeShade="80"/>
           <w:sz w:val="36"/>
           <w:szCs w:val="36"/>
         </w:rPr>
@@ -7182,6 +7500,7 @@
       </w:r>
       <w:r>
         <w:rPr>
+          <w:color w:val="1F3864" w:themeColor="accent1" w:themeShade="80"/>
           <w:sz w:val="36"/>
           <w:szCs w:val="36"/>
         </w:rPr>
@@ -7189,6 +7508,7 @@
       </w:r>
       <w:r>
         <w:rPr>
+          <w:color w:val="1F3864" w:themeColor="accent1" w:themeShade="80"/>
           <w:sz w:val="36"/>
           <w:szCs w:val="36"/>
         </w:rPr>
@@ -7196,6 +7516,7 @@
       </w:r>
       <w:r>
         <w:rPr>
+          <w:color w:val="1F3864" w:themeColor="accent1" w:themeShade="80"/>
           <w:sz w:val="36"/>
           <w:szCs w:val="36"/>
         </w:rPr>
@@ -7495,6 +7816,7 @@
           <w:sz w:val="28"/>
           <w:szCs w:val="28"/>
         </w:rPr>
+        <w:lastRenderedPageBreak/>
         <w:t>Service Provider side:</w:t>
       </w:r>
     </w:p>
@@ -7562,7 +7884,6 @@
           <w:sz w:val="26"/>
           <w:szCs w:val="26"/>
         </w:rPr>
-        <w:lastRenderedPageBreak/>
         <w:t>Priority:</w:t>
       </w:r>
       <w:r>
@@ -8033,6 +8354,7 @@
           <w:sz w:val="26"/>
           <w:szCs w:val="26"/>
         </w:rPr>
+        <w:lastRenderedPageBreak/>
         <w:t>Acceptance criteria:</w:t>
       </w:r>
       <w:r>
@@ -8132,7 +8454,6 @@
           <w:sz w:val="26"/>
           <w:szCs w:val="26"/>
         </w:rPr>
-        <w:lastRenderedPageBreak/>
         <w:t>Description:</w:t>
       </w:r>
       <w:r>
@@ -8615,7 +8936,10 @@
           <w:szCs w:val="30"/>
         </w:rPr>
       </w:pPr>
-      <w:r>
+    </w:p>
+    <w:p>
+      <w:pPr>
+        <w:ind w:left="720"/>
         <w:rPr>
           <w:b/>
           <w:bCs/>
@@ -8623,6 +8947,16 @@
           <w:sz w:val="30"/>
           <w:szCs w:val="30"/>
         </w:rPr>
+      </w:pPr>
+      <w:r>
+        <w:rPr>
+          <w:b/>
+          <w:bCs/>
+          <w:color w:val="0070C0"/>
+          <w:sz w:val="30"/>
+          <w:szCs w:val="30"/>
+        </w:rPr>
+        <w:lastRenderedPageBreak/>
         <w:t xml:space="preserve">Requirement 6: Pet Walking Service </w:t>
       </w:r>
     </w:p>
@@ -8726,7 +9060,6 @@
           <w:sz w:val="26"/>
           <w:szCs w:val="26"/>
         </w:rPr>
-        <w:lastRenderedPageBreak/>
         <w:t>Priority:</w:t>
       </w:r>
       <w:r>
@@ -9331,6 +9664,7 @@
           <w:sz w:val="26"/>
           <w:szCs w:val="26"/>
         </w:rPr>
+        <w:lastRenderedPageBreak/>
         <w:t xml:space="preserve">Pet owner </w:t>
       </w:r>
       <w:r>
@@ -9445,7 +9779,6 @@
           <w:sz w:val="28"/>
           <w:szCs w:val="28"/>
         </w:rPr>
-        <w:lastRenderedPageBreak/>
         <w:t>Service provider side:</w:t>
       </w:r>
     </w:p>
@@ -9997,6 +10330,7 @@
           <w:sz w:val="26"/>
           <w:szCs w:val="26"/>
         </w:rPr>
+        <w:lastRenderedPageBreak/>
         <w:t>Priority:</w:t>
       </w:r>
       <w:r>
@@ -10119,7 +10453,6 @@
           <w:sz w:val="26"/>
           <w:szCs w:val="26"/>
         </w:rPr>
-        <w:lastRenderedPageBreak/>
         <w:t>Service p</w:t>
       </w:r>
       <w:r>
@@ -10566,6 +10899,7 @@
           <w:sz w:val="26"/>
           <w:szCs w:val="26"/>
         </w:rPr>
+        <w:lastRenderedPageBreak/>
         <w:t>Acceptance criteria:</w:t>
       </w:r>
       <w:r>
@@ -10614,23 +10948,25 @@
         <w:pStyle w:val="Heading3"/>
         <w:ind w:firstLine="720"/>
         <w:rPr>
+          <w:color w:val="1F3864" w:themeColor="accent1" w:themeShade="80"/>
           <w:sz w:val="36"/>
           <w:szCs w:val="36"/>
           <w:lang w:val="en-GB"/>
         </w:rPr>
       </w:pPr>
-      <w:bookmarkStart w:id="16" w:name="_Toc170628993"/>
-      <w:r>
-        <w:rPr>
+      <w:bookmarkStart w:id="16" w:name="_Toc170767325"/>
+      <w:r>
+        <w:rPr>
+          <w:color w:val="1F3864" w:themeColor="accent1" w:themeShade="80"/>
           <w:sz w:val="36"/>
           <w:szCs w:val="36"/>
           <w:lang w:val="en-GB"/>
         </w:rPr>
-        <w:lastRenderedPageBreak/>
         <w:t>3.1.2</w:t>
       </w:r>
       <w:r>
         <w:rPr>
+          <w:color w:val="1F3864" w:themeColor="accent1" w:themeShade="80"/>
           <w:sz w:val="36"/>
           <w:szCs w:val="36"/>
           <w:lang w:val="en-GB"/>
@@ -10639,6 +10975,7 @@
       </w:r>
       <w:r>
         <w:rPr>
+          <w:color w:val="1F3864" w:themeColor="accent1" w:themeShade="80"/>
           <w:sz w:val="36"/>
           <w:szCs w:val="36"/>
           <w:lang w:val="en-GB"/>
@@ -11154,7 +11491,6 @@
           <w:sz w:val="30"/>
           <w:szCs w:val="30"/>
         </w:rPr>
-        <w:lastRenderedPageBreak/>
         <w:t xml:space="preserve">Requirement </w:t>
       </w:r>
       <w:r>
@@ -11490,52 +11826,6 @@
     </w:p>
     <w:p>
       <w:pPr>
-        <w:ind w:left="2160"/>
-        <w:rPr>
-          <w:sz w:val="26"/>
-          <w:szCs w:val="26"/>
-        </w:rPr>
-      </w:pPr>
-    </w:p>
-    <w:p>
-      <w:pPr>
-        <w:ind w:left="2160"/>
-        <w:rPr>
-          <w:sz w:val="26"/>
-          <w:szCs w:val="26"/>
-        </w:rPr>
-      </w:pPr>
-    </w:p>
-    <w:p>
-      <w:pPr>
-        <w:ind w:left="2160"/>
-        <w:rPr>
-          <w:sz w:val="26"/>
-          <w:szCs w:val="26"/>
-        </w:rPr>
-      </w:pPr>
-    </w:p>
-    <w:p>
-      <w:pPr>
-        <w:ind w:left="2160"/>
-        <w:rPr>
-          <w:sz w:val="26"/>
-          <w:szCs w:val="26"/>
-        </w:rPr>
-      </w:pPr>
-    </w:p>
-    <w:p>
-      <w:pPr>
-        <w:ind w:left="2160"/>
-        <w:rPr>
-          <w:sz w:val="26"/>
-          <w:szCs w:val="26"/>
-        </w:rPr>
-      </w:pPr>
-    </w:p>
-    <w:p>
-      <w:pPr>
-        <w:ind w:left="2160"/>
         <w:rPr>
           <w:sz w:val="26"/>
           <w:szCs w:val="26"/>
@@ -11546,13 +11836,15 @@
       <w:pPr>
         <w:pStyle w:val="Heading2"/>
         <w:rPr>
+          <w:color w:val="1F3864" w:themeColor="accent1" w:themeShade="80"/>
           <w:sz w:val="36"/>
           <w:szCs w:val="36"/>
         </w:rPr>
       </w:pPr>
-      <w:bookmarkStart w:id="17" w:name="_Toc170628994"/>
-      <w:r>
-        <w:rPr>
+      <w:bookmarkStart w:id="17" w:name="_Toc170767326"/>
+      <w:r>
+        <w:rPr>
+          <w:color w:val="1F3864" w:themeColor="accent1" w:themeShade="80"/>
           <w:sz w:val="36"/>
           <w:szCs w:val="36"/>
         </w:rPr>
@@ -11560,17 +11852,112 @@
         <w:t>3.2. Use case Diagrams</w:t>
       </w:r>
       <w:bookmarkEnd w:id="17"/>
+    </w:p>
+    <w:p>
+      <w:pPr>
+        <w:jc w:val="center"/>
+      </w:pPr>
+      <w:r>
+        <w:t xml:space="preserve">Pet </w:t>
+      </w:r>
+      <w:r>
+        <w:rPr>
+          <w:sz w:val="24"/>
+          <w:szCs w:val="24"/>
+        </w:rPr>
+        <w:t xml:space="preserve">owner </w:t>
+      </w:r>
+      <w:r>
+        <w:t>use case:</w:t>
+      </w:r>
     </w:p>
     <w:p>
       <w:pPr>
         <w:tabs>
           <w:tab w:val="center" w:pos="3750"/>
         </w:tabs>
-        <w:rPr>
-          <w:sz w:val="26"/>
-          <w:szCs w:val="26"/>
-        </w:rPr>
-      </w:pPr>
+        <w:jc w:val="center"/>
+        <w:rPr>
+          <w:sz w:val="20"/>
+          <w:szCs w:val="20"/>
+        </w:rPr>
+      </w:pPr>
+      <w:r>
+        <w:rPr>
+          <w:sz w:val="16"/>
+          <w:szCs w:val="16"/>
+        </w:rPr>
+        <w:drawing>
+          <wp:anchor distT="0" distB="0" distL="114300" distR="114300" simplePos="0" relativeHeight="251660288" behindDoc="1" locked="0" layoutInCell="1" allowOverlap="1" wp14:anchorId="33571539" wp14:editId="2D8E9CF3">
+            <wp:simplePos x="0" y="0"/>
+            <wp:positionH relativeFrom="margin">
+              <wp:posOffset>196850</wp:posOffset>
+            </wp:positionH>
+            <wp:positionV relativeFrom="paragraph">
+              <wp:posOffset>22860</wp:posOffset>
+            </wp:positionV>
+            <wp:extent cx="5584322" cy="6927850"/>
+            <wp:effectExtent l="0" t="0" r="0" b="6350"/>
+            <wp:wrapTight wrapText="bothSides">
+              <wp:wrapPolygon edited="0">
+                <wp:start x="0" y="0"/>
+                <wp:lineTo x="0" y="21560"/>
+                <wp:lineTo x="21516" y="21560"/>
+                <wp:lineTo x="21516" y="0"/>
+                <wp:lineTo x="0" y="0"/>
+              </wp:wrapPolygon>
+            </wp:wrapTight>
+            <wp:docPr id="482801608" name="Picture 1" descr="A diagram of a diagram&#10;&#10;Description automatically generated"/>
+            <wp:cNvGraphicFramePr>
+              <a:graphicFrameLocks xmlns:a="http://schemas.openxmlformats.org/drawingml/2006/main" noChangeAspect="1"/>
+            </wp:cNvGraphicFramePr>
+            <a:graphic xmlns:a="http://schemas.openxmlformats.org/drawingml/2006/main">
+              <a:graphicData uri="http://schemas.openxmlformats.org/drawingml/2006/picture">
+                <pic:pic xmlns:pic="http://schemas.openxmlformats.org/drawingml/2006/picture">
+                  <pic:nvPicPr>
+                    <pic:cNvPr id="482801608" name="Picture 1" descr="A diagram of a diagram&#10;&#10;Description automatically generated"/>
+                    <pic:cNvPicPr/>
+                  </pic:nvPicPr>
+                  <pic:blipFill>
+                    <a:blip r:embed="rId10">
+                      <a:extLst>
+                        <a:ext uri="{28A0092B-C50C-407E-A947-70E740481C1C}">
+                          <a14:useLocalDpi xmlns:a14="http://schemas.microsoft.com/office/drawing/2010/main" val="0"/>
+                        </a:ext>
+                      </a:extLst>
+                    </a:blip>
+                    <a:stretch>
+                      <a:fillRect/>
+                    </a:stretch>
+                  </pic:blipFill>
+                  <pic:spPr>
+                    <a:xfrm>
+                      <a:off x="0" y="0"/>
+                      <a:ext cx="5584322" cy="6927850"/>
+                    </a:xfrm>
+                    <a:prstGeom prst="rect">
+                      <a:avLst/>
+                    </a:prstGeom>
+                  </pic:spPr>
+                </pic:pic>
+              </a:graphicData>
+            </a:graphic>
+            <wp14:sizeRelH relativeFrom="margin">
+              <wp14:pctWidth>0</wp14:pctWidth>
+            </wp14:sizeRelH>
+            <wp14:sizeRelV relativeFrom="margin">
+              <wp14:pctHeight>0</wp14:pctHeight>
+            </wp14:sizeRelV>
+          </wp:anchor>
+        </w:drawing>
+      </w:r>
+      <w:r>
+        <w:rPr>
+          <w:sz w:val="20"/>
+          <w:szCs w:val="20"/>
+        </w:rPr>
+        <w:t>figure 2</w:t>
+      </w:r>
     </w:p>
     <w:p>
       <w:pPr>
@@ -11586,24 +11973,174 @@
     <w:p>
       <w:pPr>
         <w:tabs>
-          <w:tab w:val="center" w:pos="3750"/>
+          <w:tab w:val="left" w:pos="2411"/>
         </w:tabs>
-        <w:rPr>
-          <w:sz w:val="26"/>
-          <w:szCs w:val="26"/>
-        </w:rPr>
-      </w:pPr>
+        <w:jc w:val="center"/>
+        <w:rPr>
+          <w:sz w:val="24"/>
+          <w:szCs w:val="24"/>
+        </w:rPr>
+      </w:pPr>
+      <w:r>
+        <w:rPr>
+          <w:sz w:val="24"/>
+          <w:szCs w:val="24"/>
+        </w:rPr>
+        <w:lastRenderedPageBreak/>
+        <w:drawing>
+          <wp:anchor distT="0" distB="0" distL="114300" distR="114300" simplePos="0" relativeHeight="251661312" behindDoc="1" locked="0" layoutInCell="1" allowOverlap="1" wp14:anchorId="70721FCA" wp14:editId="5DA2BF74">
+            <wp:simplePos x="0" y="0"/>
+            <wp:positionH relativeFrom="margin">
+              <wp:posOffset>-317500</wp:posOffset>
+            </wp:positionH>
+            <wp:positionV relativeFrom="paragraph">
+              <wp:posOffset>278765</wp:posOffset>
+            </wp:positionV>
+            <wp:extent cx="6692900" cy="7256145"/>
+            <wp:effectExtent l="0" t="0" r="0" b="1905"/>
+            <wp:wrapSquare wrapText="bothSides"/>
+            <wp:docPr id="1907634931" name="Picture 1" descr="A diagram of a company&#10;&#10;Description automatically generated"/>
+            <wp:cNvGraphicFramePr>
+              <a:graphicFrameLocks xmlns:a="http://schemas.openxmlformats.org/drawingml/2006/main" noChangeAspect="1"/>
+            </wp:cNvGraphicFramePr>
+            <a:graphic xmlns:a="http://schemas.openxmlformats.org/drawingml/2006/main">
+              <a:graphicData uri="http://schemas.openxmlformats.org/drawingml/2006/picture">
+                <pic:pic xmlns:pic="http://schemas.openxmlformats.org/drawingml/2006/picture">
+                  <pic:nvPicPr>
+                    <pic:cNvPr id="1907634931" name="Picture 1" descr="A diagram of a company&#10;&#10;Description automatically generated"/>
+                    <pic:cNvPicPr/>
+                  </pic:nvPicPr>
+                  <pic:blipFill>
+                    <a:blip r:embed="rId11">
+                      <a:extLst>
+                        <a:ext uri="{28A0092B-C50C-407E-A947-70E740481C1C}">
+                          <a14:useLocalDpi xmlns:a14="http://schemas.microsoft.com/office/drawing/2010/main" val="0"/>
+                        </a:ext>
+                      </a:extLst>
+                    </a:blip>
+                    <a:stretch>
+                      <a:fillRect/>
+                    </a:stretch>
+                  </pic:blipFill>
+                  <pic:spPr>
+                    <a:xfrm>
+                      <a:off x="0" y="0"/>
+                      <a:ext cx="6692900" cy="7256145"/>
+                    </a:xfrm>
+                    <a:prstGeom prst="rect">
+                      <a:avLst/>
+                    </a:prstGeom>
+                  </pic:spPr>
+                </pic:pic>
+              </a:graphicData>
+            </a:graphic>
+            <wp14:sizeRelH relativeFrom="margin">
+              <wp14:pctWidth>0</wp14:pctWidth>
+            </wp14:sizeRelH>
+            <wp14:sizeRelV relativeFrom="margin">
+              <wp14:pctHeight>0</wp14:pctHeight>
+            </wp14:sizeRelV>
+          </wp:anchor>
+        </w:drawing>
+      </w:r>
+      <w:r>
+        <w:rPr>
+          <w:sz w:val="24"/>
+          <w:szCs w:val="24"/>
+        </w:rPr>
+        <w:t xml:space="preserve">Service </w:t>
+      </w:r>
+      <w:proofErr w:type="gramStart"/>
+      <w:r>
+        <w:rPr>
+          <w:sz w:val="24"/>
+          <w:szCs w:val="24"/>
+        </w:rPr>
+        <w:t>provider</w:t>
+      </w:r>
+      <w:proofErr w:type="gramEnd"/>
+      <w:r>
+        <w:rPr>
+          <w:sz w:val="24"/>
+          <w:szCs w:val="24"/>
+        </w:rPr>
+        <w:t xml:space="preserve"> use case</w:t>
+      </w:r>
     </w:p>
     <w:p>
       <w:pPr>
         <w:tabs>
           <w:tab w:val="center" w:pos="3750"/>
         </w:tabs>
-        <w:rPr>
-          <w:sz w:val="26"/>
-          <w:szCs w:val="26"/>
-        </w:rPr>
-      </w:pPr>
+        <w:jc w:val="center"/>
+        <w:rPr>
+          <w:sz w:val="26"/>
+          <w:szCs w:val="26"/>
+        </w:rPr>
+      </w:pPr>
+      <w:r>
+        <w:rPr>
+          <w:sz w:val="26"/>
+          <w:szCs w:val="26"/>
+        </w:rPr>
+        <w:t>figure 3</w:t>
+      </w:r>
+    </w:p>
+    <w:p>
+      <w:pPr>
+        <w:rPr>
+          <w:sz w:val="26"/>
+          <w:szCs w:val="26"/>
+        </w:rPr>
+      </w:pPr>
+    </w:p>
+    <w:p>
+      <w:pPr>
+        <w:rPr>
+          <w:sz w:val="24"/>
+          <w:szCs w:val="24"/>
+        </w:rPr>
+      </w:pPr>
+    </w:p>
+    <w:p>
+      <w:pPr>
+        <w:rPr>
+          <w:sz w:val="24"/>
+          <w:szCs w:val="24"/>
+        </w:rPr>
+      </w:pPr>
+    </w:p>
+    <w:p>
+      <w:pPr>
+        <w:pStyle w:val="Heading1"/>
+        <w:rPr>
+          <w:rFonts w:asciiTheme="majorBidi" w:hAnsiTheme="majorBidi"/>
+          <w:color w:val="auto"/>
+          <w:sz w:val="52"/>
+          <w:szCs w:val="52"/>
+          <w:lang w:val="en-GB"/>
+        </w:rPr>
+      </w:pPr>
+      <w:r>
+        <w:rPr>
+          <w:rFonts w:asciiTheme="majorBidi" w:hAnsiTheme="majorBidi"/>
+          <w:color w:val="auto"/>
+          <w:sz w:val="52"/>
+          <w:szCs w:val="52"/>
+          <w:lang w:val="en-GB"/>
+        </w:rPr>
+        <w:t xml:space="preserve">Chapter </w:t>
+      </w:r>
+      <w:r>
+        <w:rPr>
+          <w:rFonts w:asciiTheme="majorBidi" w:hAnsiTheme="majorBidi"/>
+          <w:color w:val="auto"/>
+          <w:sz w:val="52"/>
+          <w:szCs w:val="52"/>
+          <w:lang w:val="en-GB"/>
+        </w:rPr>
+        <w:t>4</w:t>
+      </w:r>
     </w:p>
     <w:p>
       <w:pPr>
@@ -11611,54 +12148,144 @@
           <w:tab w:val="center" w:pos="3750"/>
         </w:tabs>
         <w:rPr>
-          <w:sz w:val="26"/>
-          <w:szCs w:val="26"/>
-        </w:rPr>
-      </w:pPr>
+          <w:rFonts w:asciiTheme="majorBidi" w:hAnsiTheme="majorBidi" w:cstheme="majorBidi"/>
+          <w:sz w:val="52"/>
+          <w:szCs w:val="52"/>
+          <w:lang w:val="en-GB"/>
+        </w:rPr>
+      </w:pPr>
+      <w:r>
+        <w:rPr>
+          <w:rFonts w:asciiTheme="majorBidi" w:hAnsiTheme="majorBidi" w:cstheme="majorBidi"/>
+          <w:sz w:val="52"/>
+          <w:szCs w:val="52"/>
+          <w:lang w:val="en-GB"/>
+        </w:rPr>
+        <w:t xml:space="preserve">System </w:t>
+      </w:r>
+      <w:r>
+        <w:rPr>
+          <w:rFonts w:asciiTheme="majorBidi" w:hAnsiTheme="majorBidi" w:cstheme="majorBidi"/>
+          <w:sz w:val="52"/>
+          <w:szCs w:val="52"/>
+          <w:lang w:val="en-GB"/>
+        </w:rPr>
+        <w:t>Design</w:t>
+      </w:r>
     </w:p>
     <w:p>
       <w:pPr>
         <w:tabs>
           <w:tab w:val="center" w:pos="3750"/>
         </w:tabs>
-        <w:rPr>
-          <w:sz w:val="26"/>
-          <w:szCs w:val="26"/>
-        </w:rPr>
-      </w:pPr>
-    </w:p>
-    <w:p>
-      <w:pPr>
-        <w:tabs>
-          <w:tab w:val="center" w:pos="3750"/>
-        </w:tabs>
-        <w:rPr>
-          <w:sz w:val="26"/>
-          <w:szCs w:val="26"/>
-        </w:rPr>
-      </w:pPr>
-    </w:p>
-    <w:p>
-      <w:pPr>
-        <w:tabs>
-          <w:tab w:val="center" w:pos="3750"/>
-        </w:tabs>
-        <w:rPr>
-          <w:sz w:val="26"/>
-          <w:szCs w:val="26"/>
-        </w:rPr>
-      </w:pPr>
-    </w:p>
-    <w:p>
-      <w:pPr>
-        <w:tabs>
-          <w:tab w:val="center" w:pos="3750"/>
-        </w:tabs>
-        <w:rPr>
-          <w:sz w:val="26"/>
-          <w:szCs w:val="26"/>
-        </w:rPr>
-      </w:pPr>
+        <w:jc w:val="both"/>
+        <w:rPr>
+          <w:rFonts w:asciiTheme="majorBidi" w:hAnsiTheme="majorBidi" w:cstheme="majorBidi"/>
+          <w:sz w:val="52"/>
+          <w:szCs w:val="52"/>
+          <w:lang w:val="en-GB"/>
+        </w:rPr>
+      </w:pPr>
+    </w:p>
+    <w:p>
+      <w:pPr>
+        <w:pStyle w:val="Heading1"/>
+        <w:rPr>
+          <w:lang w:val="en-GB"/>
+        </w:rPr>
+      </w:pPr>
+      <w:r>
+        <w:rPr>
+          <w:lang w:val="en-GB"/>
+        </w:rPr>
+        <w:t xml:space="preserve">1-System </w:t>
+      </w:r>
+      <w:r>
+        <w:rPr>
+          <w:lang w:val="en-GB"/>
+        </w:rPr>
+        <w:t>C</w:t>
+      </w:r>
+      <w:r>
+        <w:rPr>
+          <w:lang w:val="en-GB"/>
+        </w:rPr>
+        <w:t xml:space="preserve">omponent </w:t>
+      </w:r>
+      <w:r>
+        <w:rPr>
+          <w:lang w:val="en-GB"/>
+        </w:rPr>
+        <w:t>D</w:t>
+      </w:r>
+      <w:r>
+        <w:rPr>
+          <w:lang w:val="en-GB"/>
+        </w:rPr>
+        <w:t>iagram</w:t>
+      </w:r>
+    </w:p>
+    <w:p>
+      <w:pPr>
+        <w:pStyle w:val="Heading1"/>
+        <w:rPr>
+          <w:lang w:val="en-GB"/>
+        </w:rPr>
+      </w:pPr>
+      <w:r>
+        <w:rPr>
+          <w:lang w:val="en-GB"/>
+        </w:rPr>
+        <w:t>2-System Class Diagram</w:t>
+      </w:r>
+    </w:p>
+    <w:p>
+      <w:pPr>
+        <w:pStyle w:val="Heading1"/>
+        <w:rPr>
+          <w:lang w:val="en-GB"/>
+        </w:rPr>
+      </w:pPr>
+      <w:r>
+        <w:rPr>
+          <w:lang w:val="en-GB"/>
+        </w:rPr>
+        <w:t>3-Sequence Diagram</w:t>
+      </w:r>
+    </w:p>
+    <w:p>
+      <w:pPr>
+        <w:pStyle w:val="Heading1"/>
+        <w:rPr>
+          <w:lang w:val="en-GB"/>
+        </w:rPr>
+      </w:pPr>
+      <w:r>
+        <w:rPr>
+          <w:lang w:val="en-GB"/>
+        </w:rPr>
+        <w:t>4-Project ERD</w:t>
+      </w:r>
+    </w:p>
+    <w:p>
+      <w:pPr>
+        <w:pStyle w:val="Heading1"/>
+        <w:rPr>
+          <w:lang w:val="en-GB"/>
+        </w:rPr>
+      </w:pPr>
+      <w:r>
+        <w:rPr>
+          <w:lang w:val="en-GB"/>
+        </w:rPr>
+        <w:t>5-</w:t>
+      </w:r>
+      <w:r>
+        <w:t xml:space="preserve"> </w:t>
+      </w:r>
+      <w:r>
+        <w:t>System GUI Design</w:t>
+      </w:r>
     </w:p>
     <w:p>
       <w:pPr>
@@ -11669,7 +12296,7 @@
       </w:pPr>
     </w:p>
     <w:sectPr>
-      <w:footerReference w:type="default" r:id="rId10"/>
+      <w:footerReference w:type="default" r:id="rId12"/>
       <w:pgSz w:w="12240" w:h="15840"/>
       <w:pgMar w:top="1440" w:right="1440" w:bottom="1440" w:left="1440" w:header="720" w:footer="720" w:gutter="0"/>
       <w:pgBorders w:offsetFrom="page">
@@ -15688,7 +16315,7 @@
   <w:style w:type="paragraph" w:default="1" w:styleId="Normal">
     <w:name w:val="Normal"/>
     <w:qFormat/>
-    <w:rsid w:val="001B5740"/>
+    <w:rsid w:val="00CE3DD9"/>
   </w:style>
   <w:style w:type="paragraph" w:styleId="Heading1">
     <w:name w:val="heading 1"/>

</xml_diff>